<commit_message>
document workflow in workflow.md; remove extraneous files; organize with subdirectory named ./submitted-resumes
</commit_message>
<xml_diff>
--- a/resume.docx
+++ b/resume.docx
@@ -126,7 +126,15 @@
           <w:sz w:val="20"/>
           <w:szCs w:val="20"/>
         </w:rPr>
-        <w:t>I am eager to put my education and creativity to use for the city of Corvallis.</w:t>
+        <w:t xml:space="preserve">I am eager to put my education and creativity to use for </w:t>
+      </w:r>
+      <w:r>
+        <w:rPr>
+          <w:rFonts w:eastAsia="Consolas" w:cs="Consolas" w:ascii="Consolas" w:hAnsi="Consolas"/>
+          <w:sz w:val="20"/>
+          <w:szCs w:val="20"/>
+        </w:rPr>
+        <w:t>Central Garden and Pet.</w:t>
       </w:r>
     </w:p>
     <w:p>
@@ -196,7 +204,7 @@
           <w:tab w:val="left" w:pos="811" w:leader="none"/>
         </w:tabs>
         <w:spacing w:lineRule="auto" w:line="360" w:before="0" w:after="0"/>
-        <w:ind w:left="449" w:right="0" w:hanging="180"/>
+        <w:ind w:left="449" w:right="0" w:hanging="360"/>
         <w:contextualSpacing/>
         <w:rPr>
           <w:rFonts w:eastAsia="Consolas" w:cs="Consolas" w:ascii="Consolas" w:hAnsi="Consolas"/>
@@ -224,7 +232,7 @@
           <w:tab w:val="left" w:pos="811" w:leader="none"/>
         </w:tabs>
         <w:spacing w:lineRule="auto" w:line="360" w:before="0" w:after="0"/>
-        <w:ind w:left="449" w:right="0" w:hanging="180"/>
+        <w:ind w:left="449" w:right="0" w:hanging="360"/>
         <w:contextualSpacing/>
         <w:rPr>
           <w:rFonts w:eastAsia="Consolas" w:cs="Consolas" w:ascii="Consolas" w:hAnsi="Consolas"/>
@@ -252,7 +260,7 @@
           <w:tab w:val="left" w:pos="811" w:leader="none"/>
         </w:tabs>
         <w:spacing w:lineRule="auto" w:line="360" w:before="0" w:after="0"/>
-        <w:ind w:left="449" w:right="0" w:hanging="180"/>
+        <w:ind w:left="449" w:right="0" w:hanging="360"/>
         <w:contextualSpacing/>
         <w:rPr>
           <w:rFonts w:eastAsia="Consolas" w:cs="Consolas" w:ascii="Consolas" w:hAnsi="Consolas"/>
@@ -280,7 +288,7 @@
           <w:tab w:val="left" w:pos="811" w:leader="none"/>
         </w:tabs>
         <w:spacing w:lineRule="auto" w:line="360" w:before="0" w:after="0"/>
-        <w:ind w:left="449" w:right="0" w:hanging="180"/>
+        <w:ind w:left="449" w:right="0" w:hanging="360"/>
         <w:contextualSpacing/>
         <w:rPr>
           <w:rFonts w:eastAsia="Consolas" w:cs="Consolas" w:ascii="Consolas" w:hAnsi="Consolas"/>
@@ -308,7 +316,7 @@
           <w:tab w:val="left" w:pos="811" w:leader="none"/>
         </w:tabs>
         <w:spacing w:lineRule="auto" w:line="360" w:before="0" w:after="0"/>
-        <w:ind w:left="449" w:right="0" w:hanging="180"/>
+        <w:ind w:left="449" w:right="0" w:hanging="360"/>
         <w:contextualSpacing/>
         <w:rPr>
           <w:rFonts w:eastAsia="Consolas" w:cs="Consolas" w:ascii="Consolas" w:hAnsi="Consolas"/>
@@ -336,7 +344,7 @@
           <w:tab w:val="left" w:pos="811" w:leader="none"/>
         </w:tabs>
         <w:spacing w:lineRule="auto" w:line="360" w:before="0" w:after="0"/>
-        <w:ind w:left="449" w:right="0" w:hanging="180"/>
+        <w:ind w:left="449" w:right="0" w:hanging="360"/>
         <w:contextualSpacing/>
         <w:rPr>
           <w:rFonts w:eastAsia="Consolas" w:cs="Consolas" w:ascii="Consolas" w:hAnsi="Consolas"/>
@@ -364,7 +372,7 @@
           <w:tab w:val="left" w:pos="811" w:leader="none"/>
         </w:tabs>
         <w:spacing w:lineRule="auto" w:line="360" w:before="0" w:after="0"/>
-        <w:ind w:left="449" w:right="0" w:hanging="180"/>
+        <w:ind w:left="449" w:right="0" w:hanging="360"/>
         <w:contextualSpacing/>
         <w:rPr>
           <w:rFonts w:eastAsia="Consolas" w:cs="Consolas" w:ascii="Consolas" w:hAnsi="Consolas"/>
@@ -392,7 +400,7 @@
           <w:tab w:val="left" w:pos="811" w:leader="none"/>
         </w:tabs>
         <w:spacing w:lineRule="auto" w:line="360" w:before="0" w:after="0"/>
-        <w:ind w:left="449" w:right="0" w:hanging="180"/>
+        <w:ind w:left="449" w:right="0" w:hanging="360"/>
         <w:contextualSpacing/>
         <w:rPr>
           <w:rFonts w:eastAsia="Consolas" w:cs="Consolas" w:ascii="Consolas" w:hAnsi="Consolas"/>
@@ -420,7 +428,7 @@
           <w:tab w:val="left" w:pos="811" w:leader="none"/>
         </w:tabs>
         <w:spacing w:lineRule="auto" w:line="360" w:before="0" w:after="0"/>
-        <w:ind w:left="449" w:right="0" w:hanging="180"/>
+        <w:ind w:left="449" w:right="0" w:hanging="360"/>
         <w:contextualSpacing/>
         <w:rPr>
           <w:rFonts w:eastAsia="Consolas" w:cs="Consolas" w:ascii="Consolas" w:hAnsi="Consolas"/>
@@ -448,7 +456,7 @@
           <w:tab w:val="left" w:pos="811" w:leader="none"/>
         </w:tabs>
         <w:spacing w:lineRule="auto" w:line="360" w:before="0" w:after="0"/>
-        <w:ind w:left="449" w:right="0" w:hanging="180"/>
+        <w:ind w:left="449" w:right="0" w:hanging="360"/>
         <w:contextualSpacing/>
         <w:rPr>
           <w:rFonts w:eastAsia="Consolas" w:cs="Consolas" w:ascii="Consolas" w:hAnsi="Consolas"/>
@@ -510,7 +518,7 @@
           <w:tab w:val="left" w:pos="811" w:leader="none"/>
         </w:tabs>
         <w:spacing w:lineRule="auto" w:line="360" w:before="0" w:after="0"/>
-        <w:ind w:left="449" w:right="0" w:hanging="180"/>
+        <w:ind w:left="449" w:right="0" w:hanging="360"/>
         <w:contextualSpacing/>
         <w:rPr>
           <w:rFonts w:eastAsia="Consolas" w:cs="Consolas" w:ascii="Consolas" w:hAnsi="Consolas"/>
@@ -538,7 +546,7 @@
           <w:tab w:val="left" w:pos="811" w:leader="none"/>
         </w:tabs>
         <w:spacing w:lineRule="auto" w:line="360" w:before="0" w:after="0"/>
-        <w:ind w:left="449" w:right="0" w:hanging="180"/>
+        <w:ind w:left="449" w:right="0" w:hanging="360"/>
         <w:contextualSpacing/>
         <w:rPr>
           <w:rFonts w:eastAsia="Consolas" w:cs="Consolas" w:ascii="Consolas" w:hAnsi="Consolas"/>
@@ -552,39 +560,7 @@
           <w:sz w:val="20"/>
           <w:szCs w:val="20"/>
         </w:rPr>
-        <w:t>typeset technical documents including</w:t>
-      </w:r>
-      <w:r>
-        <w:rPr>
-          <w:rFonts w:eastAsia="Consolas" w:cs="Consolas" w:ascii="Consolas" w:hAnsi="Consolas"/>
-          <w:sz w:val="20"/>
-          <w:szCs w:val="20"/>
-        </w:rPr>
-        <w:t xml:space="preserve"> homework solutions, lab reports,</w:t>
-      </w:r>
-      <w:r>
-        <w:rPr>
-          <w:rFonts w:eastAsia="Consolas" w:cs="Consolas" w:ascii="Consolas" w:hAnsi="Consolas"/>
-          <w:sz w:val="20"/>
-          <w:szCs w:val="20"/>
-        </w:rPr>
-        <w:t xml:space="preserve"> </w:t>
-      </w:r>
-      <w:r>
-        <w:rPr>
-          <w:rFonts w:eastAsia="Consolas" w:cs="Consolas" w:ascii="Consolas" w:hAnsi="Consolas"/>
-          <w:sz w:val="20"/>
-          <w:szCs w:val="20"/>
-        </w:rPr>
-        <w:t xml:space="preserve">and my </w:t>
-      </w:r>
-      <w:r>
-        <w:rPr>
-          <w:rFonts w:eastAsia="Consolas" w:cs="Consolas" w:ascii="Consolas" w:hAnsi="Consolas"/>
-          <w:sz w:val="20"/>
-          <w:szCs w:val="20"/>
-        </w:rPr>
-        <w:t>thesis.</w:t>
+        <w:t>typeset technical documents including homework solutions, lab reports, and my thesis.</w:t>
       </w:r>
     </w:p>
     <w:p>
@@ -1199,143 +1175,6 @@
   <w:abstractNum w:abstractNumId="2">
     <w:lvl w:ilvl="0">
       <w:start w:val="1"/>
-      <w:numFmt w:val="bullet"/>
-      <w:lvlText w:val=""/>
-      <w:lvlJc w:val="left"/>
-      <w:pPr>
-        <w:tabs>
-          <w:tab w:val="num" w:pos="1440"/>
-        </w:tabs>
-        <w:ind w:left="1440" w:hanging="360"/>
-      </w:pPr>
-      <w:rPr>
-        <w:rFonts w:ascii="Symbol" w:hAnsi="Symbol" w:cs="Symbol" w:hint="default"/>
-      </w:rPr>
-    </w:lvl>
-    <w:lvl w:ilvl="1">
-      <w:start w:val="1"/>
-      <w:numFmt w:val="bullet"/>
-      <w:lvlText w:val="◦"/>
-      <w:lvlJc w:val="left"/>
-      <w:pPr>
-        <w:tabs>
-          <w:tab w:val="num" w:pos="1800"/>
-        </w:tabs>
-        <w:ind w:left="1800" w:hanging="360"/>
-      </w:pPr>
-      <w:rPr>
-        <w:rFonts w:ascii="OpenSymbol" w:hAnsi="OpenSymbol" w:cs="OpenSymbol" w:hint="default"/>
-      </w:rPr>
-    </w:lvl>
-    <w:lvl w:ilvl="2">
-      <w:start w:val="1"/>
-      <w:numFmt w:val="bullet"/>
-      <w:lvlText w:val="▪"/>
-      <w:lvlJc w:val="left"/>
-      <w:pPr>
-        <w:tabs>
-          <w:tab w:val="num" w:pos="2160"/>
-        </w:tabs>
-        <w:ind w:left="2160" w:hanging="360"/>
-      </w:pPr>
-      <w:rPr>
-        <w:rFonts w:ascii="OpenSymbol" w:hAnsi="OpenSymbol" w:cs="OpenSymbol" w:hint="default"/>
-      </w:rPr>
-    </w:lvl>
-    <w:lvl w:ilvl="3">
-      <w:start w:val="1"/>
-      <w:numFmt w:val="bullet"/>
-      <w:lvlText w:val=""/>
-      <w:lvlJc w:val="left"/>
-      <w:pPr>
-        <w:tabs>
-          <w:tab w:val="num" w:pos="2520"/>
-        </w:tabs>
-        <w:ind w:left="2520" w:hanging="360"/>
-      </w:pPr>
-      <w:rPr>
-        <w:rFonts w:ascii="Symbol" w:hAnsi="Symbol" w:cs="Symbol" w:hint="default"/>
-      </w:rPr>
-    </w:lvl>
-    <w:lvl w:ilvl="4">
-      <w:start w:val="1"/>
-      <w:numFmt w:val="bullet"/>
-      <w:lvlText w:val="◦"/>
-      <w:lvlJc w:val="left"/>
-      <w:pPr>
-        <w:tabs>
-          <w:tab w:val="num" w:pos="2880"/>
-        </w:tabs>
-        <w:ind w:left="2880" w:hanging="360"/>
-      </w:pPr>
-      <w:rPr>
-        <w:rFonts w:ascii="OpenSymbol" w:hAnsi="OpenSymbol" w:cs="OpenSymbol" w:hint="default"/>
-      </w:rPr>
-    </w:lvl>
-    <w:lvl w:ilvl="5">
-      <w:start w:val="1"/>
-      <w:numFmt w:val="bullet"/>
-      <w:lvlText w:val="▪"/>
-      <w:lvlJc w:val="left"/>
-      <w:pPr>
-        <w:tabs>
-          <w:tab w:val="num" w:pos="3240"/>
-        </w:tabs>
-        <w:ind w:left="3240" w:hanging="360"/>
-      </w:pPr>
-      <w:rPr>
-        <w:rFonts w:ascii="OpenSymbol" w:hAnsi="OpenSymbol" w:cs="OpenSymbol" w:hint="default"/>
-      </w:rPr>
-    </w:lvl>
-    <w:lvl w:ilvl="6">
-      <w:start w:val="1"/>
-      <w:numFmt w:val="bullet"/>
-      <w:lvlText w:val=""/>
-      <w:lvlJc w:val="left"/>
-      <w:pPr>
-        <w:tabs>
-          <w:tab w:val="num" w:pos="3600"/>
-        </w:tabs>
-        <w:ind w:left="3600" w:hanging="360"/>
-      </w:pPr>
-      <w:rPr>
-        <w:rFonts w:ascii="Symbol" w:hAnsi="Symbol" w:cs="Symbol" w:hint="default"/>
-      </w:rPr>
-    </w:lvl>
-    <w:lvl w:ilvl="7">
-      <w:start w:val="1"/>
-      <w:numFmt w:val="bullet"/>
-      <w:lvlText w:val="◦"/>
-      <w:lvlJc w:val="left"/>
-      <w:pPr>
-        <w:tabs>
-          <w:tab w:val="num" w:pos="3960"/>
-        </w:tabs>
-        <w:ind w:left="3960" w:hanging="360"/>
-      </w:pPr>
-      <w:rPr>
-        <w:rFonts w:ascii="OpenSymbol" w:hAnsi="OpenSymbol" w:cs="OpenSymbol" w:hint="default"/>
-      </w:rPr>
-    </w:lvl>
-    <w:lvl w:ilvl="8">
-      <w:start w:val="1"/>
-      <w:numFmt w:val="bullet"/>
-      <w:lvlText w:val="▪"/>
-      <w:lvlJc w:val="left"/>
-      <w:pPr>
-        <w:tabs>
-          <w:tab w:val="num" w:pos="4320"/>
-        </w:tabs>
-        <w:ind w:left="4320" w:hanging="360"/>
-      </w:pPr>
-      <w:rPr>
-        <w:rFonts w:ascii="OpenSymbol" w:hAnsi="OpenSymbol" w:cs="OpenSymbol" w:hint="default"/>
-      </w:rPr>
-    </w:lvl>
-  </w:abstractNum>
-  <w:abstractNum w:abstractNumId="3">
-    <w:lvl w:ilvl="0">
-      <w:start w:val="1"/>
       <w:numFmt w:val="none"/>
       <w:suff w:val="nothing"/>
       <w:lvlText w:val=""/>
@@ -1457,9 +1296,6 @@
   </w:num>
   <w:num w:numId="2">
     <w:abstractNumId w:val="2"/>
-  </w:num>
-  <w:num w:numId="3">
-    <w:abstractNumId w:val="3"/>
   </w:num>
 </w:numbering>
 </file>
@@ -1489,6 +1325,7 @@
       <w:keepLines w:val="false"/>
       <w:widowControl/>
       <w:suppressAutoHyphens w:val="true"/>
+      <w:bidi w:val="0"/>
       <w:spacing w:lineRule="auto" w:line="240" w:before="0" w:after="0"/>
       <w:ind w:left="0" w:right="0" w:hanging="0"/>
       <w:jc w:val="left"/>
@@ -1513,12 +1350,12 @@
   </w:style>
   <w:style w:type="paragraph" w:styleId="Heading1">
     <w:name w:val="Heading 1"/>
-    <w:basedOn w:val="Normal1"/>
     <w:next w:val="Normal"/>
     <w:pPr>
       <w:keepNext/>
       <w:keepLines/>
       <w:widowControl/>
+      <w:suppressAutoHyphens w:val="true"/>
       <w:spacing w:lineRule="auto" w:line="240" w:before="480" w:after="120"/>
       <w:ind w:left="0" w:right="0" w:hanging="0"/>
       <w:jc w:val="left"/>
@@ -1538,16 +1375,17 @@
       <w:szCs w:val="48"/>
       <w:u w:val="none"/>
       <w:vertAlign w:val="baseline"/>
+      <w:lang w:val="en-US" w:eastAsia="zh-CN" w:bidi="hi-IN"/>
     </w:rPr>
   </w:style>
   <w:style w:type="paragraph" w:styleId="Heading2">
     <w:name w:val="Heading 2"/>
-    <w:basedOn w:val="Normal1"/>
     <w:next w:val="Normal"/>
     <w:pPr>
       <w:keepNext/>
       <w:keepLines/>
       <w:widowControl/>
+      <w:suppressAutoHyphens w:val="true"/>
       <w:spacing w:lineRule="auto" w:line="240" w:before="360" w:after="80"/>
       <w:ind w:left="0" w:right="0" w:hanging="0"/>
       <w:jc w:val="left"/>
@@ -1567,16 +1405,17 @@
       <w:szCs w:val="36"/>
       <w:u w:val="none"/>
       <w:vertAlign w:val="baseline"/>
+      <w:lang w:val="en-US" w:eastAsia="zh-CN" w:bidi="hi-IN"/>
     </w:rPr>
   </w:style>
   <w:style w:type="paragraph" w:styleId="Heading3">
     <w:name w:val="Heading 3"/>
-    <w:basedOn w:val="Normal1"/>
     <w:next w:val="Normal"/>
     <w:pPr>
       <w:keepNext/>
       <w:keepLines/>
       <w:widowControl/>
+      <w:suppressAutoHyphens w:val="true"/>
       <w:spacing w:lineRule="auto" w:line="240" w:before="280" w:after="80"/>
       <w:ind w:left="0" w:right="0" w:hanging="0"/>
       <w:jc w:val="left"/>
@@ -1596,16 +1435,17 @@
       <w:szCs w:val="28"/>
       <w:u w:val="none"/>
       <w:vertAlign w:val="baseline"/>
+      <w:lang w:val="en-US" w:eastAsia="zh-CN" w:bidi="hi-IN"/>
     </w:rPr>
   </w:style>
   <w:style w:type="paragraph" w:styleId="Heading4">
     <w:name w:val="Heading 4"/>
-    <w:basedOn w:val="Normal1"/>
     <w:next w:val="Normal"/>
     <w:pPr>
       <w:keepNext/>
       <w:keepLines/>
       <w:widowControl/>
+      <w:suppressAutoHyphens w:val="true"/>
       <w:spacing w:lineRule="auto" w:line="240" w:before="240" w:after="40"/>
       <w:ind w:left="0" w:right="0" w:hanging="0"/>
       <w:jc w:val="left"/>
@@ -1625,16 +1465,17 @@
       <w:szCs w:val="24"/>
       <w:u w:val="none"/>
       <w:vertAlign w:val="baseline"/>
+      <w:lang w:val="en-US" w:eastAsia="zh-CN" w:bidi="hi-IN"/>
     </w:rPr>
   </w:style>
   <w:style w:type="paragraph" w:styleId="Heading5">
     <w:name w:val="Heading 5"/>
-    <w:basedOn w:val="Normal1"/>
     <w:next w:val="Normal"/>
     <w:pPr>
       <w:keepNext/>
       <w:keepLines/>
       <w:widowControl/>
+      <w:suppressAutoHyphens w:val="true"/>
       <w:spacing w:lineRule="auto" w:line="240" w:before="220" w:after="40"/>
       <w:ind w:left="0" w:right="0" w:hanging="0"/>
       <w:jc w:val="left"/>
@@ -1654,16 +1495,17 @@
       <w:szCs w:val="22"/>
       <w:u w:val="none"/>
       <w:vertAlign w:val="baseline"/>
+      <w:lang w:val="en-US" w:eastAsia="zh-CN" w:bidi="hi-IN"/>
     </w:rPr>
   </w:style>
   <w:style w:type="paragraph" w:styleId="Heading6">
     <w:name w:val="Heading 6"/>
-    <w:basedOn w:val="Normal1"/>
     <w:next w:val="Normal"/>
     <w:pPr>
       <w:keepNext/>
       <w:keepLines/>
       <w:widowControl/>
+      <w:suppressAutoHyphens w:val="true"/>
       <w:spacing w:lineRule="auto" w:line="240" w:before="200" w:after="40"/>
       <w:ind w:left="0" w:right="0" w:hanging="0"/>
       <w:jc w:val="left"/>
@@ -1683,6 +1525,7 @@
       <w:szCs w:val="20"/>
       <w:u w:val="none"/>
       <w:vertAlign w:val="baseline"/>
+      <w:lang w:val="en-US" w:eastAsia="zh-CN" w:bidi="hi-IN"/>
     </w:rPr>
   </w:style>
   <w:style w:type="character" w:styleId="ListLabel1">
@@ -1695,6 +1538,18 @@
     <w:name w:val="Bullets"/>
     <w:rPr>
       <w:rFonts w:ascii="OpenSymbol" w:hAnsi="OpenSymbol" w:eastAsia="OpenSymbol" w:cs="OpenSymbol"/>
+    </w:rPr>
+  </w:style>
+  <w:style w:type="character" w:styleId="ListLabel2">
+    <w:name w:val="ListLabel 2"/>
+    <w:rPr>
+      <w:rFonts w:cs="Symbol"/>
+    </w:rPr>
+  </w:style>
+  <w:style w:type="character" w:styleId="ListLabel3">
+    <w:name w:val="ListLabel 3"/>
+    <w:rPr>
+      <w:rFonts w:cs="OpenSymbol"/>
     </w:rPr>
   </w:style>
   <w:style w:type="paragraph" w:styleId="Heading">
@@ -1747,7 +1602,7 @@
     </w:pPr>
     <w:rPr/>
   </w:style>
-  <w:style w:type="paragraph" w:styleId="Normal1" w:default="1">
+  <w:style w:type="paragraph" w:styleId="LOnormal" w:default="1">
     <w:name w:val="LO-normal"/>
     <w:pPr>
       <w:keepNext/>
@@ -1779,7 +1634,7 @@
   </w:style>
   <w:style w:type="paragraph" w:styleId="Title">
     <w:name w:val="Title"/>
-    <w:basedOn w:val="Normal1"/>
+    <w:basedOn w:val="LOnormal"/>
     <w:next w:val="Normal"/>
     <w:pPr>
       <w:keepNext/>
@@ -1808,7 +1663,7 @@
   </w:style>
   <w:style w:type="paragraph" w:styleId="Subtitle">
     <w:name w:val="Subtitle"/>
-    <w:basedOn w:val="Normal1"/>
+    <w:basedOn w:val="LOnormal"/>
     <w:next w:val="Normal"/>
     <w:pPr>
       <w:keepNext/>

</xml_diff>

<commit_message>
update and remove/tidy files; adhere to a living resume
</commit_message>
<xml_diff>
--- a/resume.docx
+++ b/resume.docx
@@ -1,6 +1,6 @@
 
 <file path=word/document.xml><?xml version="1.0" encoding="utf-8"?>
-<w:document xmlns:o="urn:schemas-microsoft-com:office:office" xmlns:r="http://schemas.openxmlformats.org/officeDocument/2006/relationships" xmlns:v="urn:schemas-microsoft-com:vml" xmlns:w="http://schemas.openxmlformats.org/wordprocessingml/2006/main" xmlns:w10="urn:schemas-microsoft-com:office:word" xmlns:wp="http://schemas.openxmlformats.org/drawingml/2006/wordprocessingDrawing">
+<w:document xmlns:o="urn:schemas-microsoft-com:office:office" xmlns:r="http://schemas.openxmlformats.org/officeDocument/2006/relationships" xmlns:v="urn:schemas-microsoft-com:vml" xmlns:w="http://schemas.openxmlformats.org/wordprocessingml/2006/main" xmlns:w10="urn:schemas-microsoft-com:office:word" xmlns:wp="http://schemas.openxmlformats.org/drawingml/2006/wordprocessingDrawing" xmlns:wps="http://schemas.microsoft.com/office/word/2010/wordprocessingShape" xmlns:wpg="http://schemas.microsoft.com/office/word/2010/wordprocessingGroup" xmlns:mc="http://schemas.openxmlformats.org/markup-compatibility/2006" xmlns:wp14="http://schemas.microsoft.com/office/word/2010/wordprocessingDrawing" xmlns:w14="http://schemas.microsoft.com/office/word/2010/wordml" mc:Ignorable="w14 wp14">
   <w:background w:color="FFFFFF"/>
   <w:body>
     <w:p>
@@ -10,7 +10,8 @@
         <w:ind w:left="0" w:right="0" w:hanging="0"/>
         <w:jc w:val="center"/>
         <w:rPr>
-          <w:rFonts w:eastAsia="Consolas" w:cs="Consolas" w:ascii="Consolas" w:hAnsi="Consolas"/>
+          <w:rFonts w:ascii="Consolas" w:hAnsi="Consolas" w:eastAsia="Consolas" w:cs="Consolas"/>
+          <w:b w:val="false"/>
           <w:b w:val="false"/>
           <w:sz w:val="60"/>
           <w:szCs w:val="60"/>
@@ -33,7 +34,8 @@
         <w:ind w:left="0" w:right="0" w:hanging="0"/>
         <w:jc w:val="center"/>
         <w:rPr>
-          <w:rFonts w:eastAsia="Consolas" w:cs="Consolas" w:ascii="Consolas" w:hAnsi="Consolas"/>
+          <w:rFonts w:ascii="Consolas" w:hAnsi="Consolas" w:eastAsia="Consolas" w:cs="Consolas"/>
+          <w:b w:val="false"/>
           <w:b w:val="false"/>
           <w:sz w:val="18"/>
           <w:szCs w:val="18"/>
@@ -56,7 +58,8 @@
         <w:ind w:left="0" w:right="0" w:hanging="0"/>
         <w:jc w:val="center"/>
         <w:rPr>
-          <w:rFonts w:eastAsia="Consolas" w:cs="Consolas" w:ascii="Consolas" w:hAnsi="Consolas"/>
+          <w:rFonts w:ascii="Consolas" w:hAnsi="Consolas" w:eastAsia="Consolas" w:cs="Consolas"/>
+          <w:b w:val="false"/>
           <w:b w:val="false"/>
           <w:sz w:val="18"/>
           <w:szCs w:val="18"/>
@@ -91,7 +94,7 @@
         <w:ind w:left="0" w:right="0" w:hanging="0"/>
         <w:jc w:val="center"/>
         <w:rPr>
-          <w:rFonts w:eastAsia="Consolas" w:cs="Consolas" w:ascii="Consolas" w:hAnsi="Consolas"/>
+          <w:rFonts w:ascii="Consolas" w:hAnsi="Consolas" w:eastAsia="Consolas" w:cs="Consolas"/>
           <w:sz w:val="18"/>
           <w:szCs w:val="18"/>
         </w:rPr>
@@ -114,11 +117,7 @@
         <w:spacing w:lineRule="auto" w:line="360" w:before="0" w:after="0"/>
         <w:ind w:left="0" w:right="0" w:hanging="0"/>
         <w:jc w:val="center"/>
-        <w:rPr>
-          <w:rFonts w:eastAsia="Consolas" w:cs="Consolas" w:ascii="Consolas" w:hAnsi="Consolas"/>
-          <w:sz w:val="20"/>
-          <w:szCs w:val="20"/>
-        </w:rPr>
+        <w:rPr/>
       </w:pPr>
       <w:r>
         <w:rPr>
@@ -134,7 +133,15 @@
           <w:sz w:val="20"/>
           <w:szCs w:val="20"/>
         </w:rPr>
-        <w:t>Central Garden and Pet.</w:t>
+        <w:t>an employer</w:t>
+      </w:r>
+      <w:r>
+        <w:rPr>
+          <w:rFonts w:eastAsia="Consolas" w:cs="Consolas" w:ascii="Consolas" w:hAnsi="Consolas"/>
+          <w:sz w:val="20"/>
+          <w:szCs w:val="20"/>
+        </w:rPr>
+        <w:t>.</w:t>
       </w:r>
     </w:p>
     <w:p>
@@ -159,7 +166,7 @@
         <w:ind w:left="0" w:right="0" w:hanging="0"/>
         <w:jc w:val="center"/>
         <w:rPr>
-          <w:rFonts w:eastAsia="Consolas" w:cs="Consolas" w:ascii="Consolas" w:hAnsi="Consolas"/>
+          <w:rFonts w:ascii="Consolas" w:hAnsi="Consolas" w:eastAsia="Consolas" w:cs="Consolas"/>
           <w:sz w:val="18"/>
           <w:szCs w:val="18"/>
         </w:rPr>
@@ -179,7 +186,7 @@
         <w:spacing w:lineRule="auto" w:line="360" w:before="0" w:after="0"/>
         <w:ind w:left="0" w:right="0" w:hanging="0"/>
         <w:rPr>
-          <w:rFonts w:eastAsia="Consolas" w:cs="Consolas" w:ascii="Consolas" w:hAnsi="Consolas"/>
+          <w:rFonts w:ascii="Consolas" w:hAnsi="Consolas" w:eastAsia="Consolas" w:cs="Consolas"/>
           <w:sz w:val="20"/>
           <w:szCs w:val="20"/>
         </w:rPr>
@@ -204,10 +211,10 @@
           <w:tab w:val="left" w:pos="811" w:leader="none"/>
         </w:tabs>
         <w:spacing w:lineRule="auto" w:line="360" w:before="0" w:after="0"/>
-        <w:ind w:left="449" w:right="0" w:hanging="360"/>
+        <w:ind w:left="1530" w:right="0" w:hanging="360"/>
         <w:contextualSpacing/>
         <w:rPr>
-          <w:rFonts w:eastAsia="Consolas" w:cs="Consolas" w:ascii="Consolas" w:hAnsi="Consolas"/>
+          <w:rFonts w:ascii="Consolas" w:hAnsi="Consolas" w:eastAsia="Consolas" w:cs="Consolas"/>
           <w:sz w:val="20"/>
           <w:szCs w:val="20"/>
         </w:rPr>
@@ -232,10 +239,10 @@
           <w:tab w:val="left" w:pos="811" w:leader="none"/>
         </w:tabs>
         <w:spacing w:lineRule="auto" w:line="360" w:before="0" w:after="0"/>
-        <w:ind w:left="449" w:right="0" w:hanging="360"/>
+        <w:ind w:left="1530" w:right="0" w:hanging="360"/>
         <w:contextualSpacing/>
         <w:rPr>
-          <w:rFonts w:eastAsia="Consolas" w:cs="Consolas" w:ascii="Consolas" w:hAnsi="Consolas"/>
+          <w:rFonts w:ascii="Consolas" w:hAnsi="Consolas" w:eastAsia="Consolas" w:cs="Consolas"/>
           <w:sz w:val="20"/>
           <w:szCs w:val="20"/>
         </w:rPr>
@@ -260,10 +267,10 @@
           <w:tab w:val="left" w:pos="811" w:leader="none"/>
         </w:tabs>
         <w:spacing w:lineRule="auto" w:line="360" w:before="0" w:after="0"/>
-        <w:ind w:left="449" w:right="0" w:hanging="360"/>
+        <w:ind w:left="1530" w:right="0" w:hanging="360"/>
         <w:contextualSpacing/>
         <w:rPr>
-          <w:rFonts w:eastAsia="Consolas" w:cs="Consolas" w:ascii="Consolas" w:hAnsi="Consolas"/>
+          <w:rFonts w:ascii="Consolas" w:hAnsi="Consolas" w:eastAsia="Consolas" w:cs="Consolas"/>
           <w:sz w:val="20"/>
           <w:szCs w:val="20"/>
         </w:rPr>
@@ -288,10 +295,10 @@
           <w:tab w:val="left" w:pos="811" w:leader="none"/>
         </w:tabs>
         <w:spacing w:lineRule="auto" w:line="360" w:before="0" w:after="0"/>
-        <w:ind w:left="449" w:right="0" w:hanging="360"/>
+        <w:ind w:left="1530" w:right="0" w:hanging="360"/>
         <w:contextualSpacing/>
         <w:rPr>
-          <w:rFonts w:eastAsia="Consolas" w:cs="Consolas" w:ascii="Consolas" w:hAnsi="Consolas"/>
+          <w:rFonts w:ascii="Consolas" w:hAnsi="Consolas" w:eastAsia="Consolas" w:cs="Consolas"/>
           <w:sz w:val="20"/>
           <w:szCs w:val="20"/>
         </w:rPr>
@@ -316,10 +323,10 @@
           <w:tab w:val="left" w:pos="811" w:leader="none"/>
         </w:tabs>
         <w:spacing w:lineRule="auto" w:line="360" w:before="0" w:after="0"/>
-        <w:ind w:left="449" w:right="0" w:hanging="360"/>
+        <w:ind w:left="1530" w:right="0" w:hanging="360"/>
         <w:contextualSpacing/>
         <w:rPr>
-          <w:rFonts w:eastAsia="Consolas" w:cs="Consolas" w:ascii="Consolas" w:hAnsi="Consolas"/>
+          <w:rFonts w:ascii="Consolas" w:hAnsi="Consolas" w:eastAsia="Consolas" w:cs="Consolas"/>
           <w:sz w:val="20"/>
           <w:szCs w:val="20"/>
         </w:rPr>
@@ -344,10 +351,10 @@
           <w:tab w:val="left" w:pos="811" w:leader="none"/>
         </w:tabs>
         <w:spacing w:lineRule="auto" w:line="360" w:before="0" w:after="0"/>
-        <w:ind w:left="449" w:right="0" w:hanging="360"/>
+        <w:ind w:left="1530" w:right="0" w:hanging="360"/>
         <w:contextualSpacing/>
         <w:rPr>
-          <w:rFonts w:eastAsia="Consolas" w:cs="Consolas" w:ascii="Consolas" w:hAnsi="Consolas"/>
+          <w:rFonts w:ascii="Consolas" w:hAnsi="Consolas" w:eastAsia="Consolas" w:cs="Consolas"/>
           <w:sz w:val="20"/>
           <w:szCs w:val="20"/>
         </w:rPr>
@@ -372,10 +379,10 @@
           <w:tab w:val="left" w:pos="811" w:leader="none"/>
         </w:tabs>
         <w:spacing w:lineRule="auto" w:line="360" w:before="0" w:after="0"/>
-        <w:ind w:left="449" w:right="0" w:hanging="360"/>
+        <w:ind w:left="1530" w:right="0" w:hanging="360"/>
         <w:contextualSpacing/>
         <w:rPr>
-          <w:rFonts w:eastAsia="Consolas" w:cs="Consolas" w:ascii="Consolas" w:hAnsi="Consolas"/>
+          <w:rFonts w:ascii="Consolas" w:hAnsi="Consolas" w:eastAsia="Consolas" w:cs="Consolas"/>
           <w:sz w:val="20"/>
           <w:szCs w:val="20"/>
         </w:rPr>
@@ -400,10 +407,10 @@
           <w:tab w:val="left" w:pos="811" w:leader="none"/>
         </w:tabs>
         <w:spacing w:lineRule="auto" w:line="360" w:before="0" w:after="0"/>
-        <w:ind w:left="449" w:right="0" w:hanging="360"/>
+        <w:ind w:left="1530" w:right="0" w:hanging="360"/>
         <w:contextualSpacing/>
         <w:rPr>
-          <w:rFonts w:eastAsia="Consolas" w:cs="Consolas" w:ascii="Consolas" w:hAnsi="Consolas"/>
+          <w:rFonts w:ascii="Consolas" w:hAnsi="Consolas" w:eastAsia="Consolas" w:cs="Consolas"/>
           <w:sz w:val="20"/>
           <w:szCs w:val="20"/>
         </w:rPr>
@@ -428,10 +435,10 @@
           <w:tab w:val="left" w:pos="811" w:leader="none"/>
         </w:tabs>
         <w:spacing w:lineRule="auto" w:line="360" w:before="0" w:after="0"/>
-        <w:ind w:left="449" w:right="0" w:hanging="360"/>
+        <w:ind w:left="1530" w:right="0" w:hanging="360"/>
         <w:contextualSpacing/>
         <w:rPr>
-          <w:rFonts w:eastAsia="Consolas" w:cs="Consolas" w:ascii="Consolas" w:hAnsi="Consolas"/>
+          <w:rFonts w:ascii="Consolas" w:hAnsi="Consolas" w:eastAsia="Consolas" w:cs="Consolas"/>
           <w:sz w:val="20"/>
           <w:szCs w:val="20"/>
         </w:rPr>
@@ -456,10 +463,10 @@
           <w:tab w:val="left" w:pos="811" w:leader="none"/>
         </w:tabs>
         <w:spacing w:lineRule="auto" w:line="360" w:before="0" w:after="0"/>
-        <w:ind w:left="449" w:right="0" w:hanging="360"/>
+        <w:ind w:left="1530" w:right="0" w:hanging="360"/>
         <w:contextualSpacing/>
         <w:rPr>
-          <w:rFonts w:eastAsia="Consolas" w:cs="Consolas" w:ascii="Consolas" w:hAnsi="Consolas"/>
+          <w:rFonts w:ascii="Consolas" w:hAnsi="Consolas" w:eastAsia="Consolas" w:cs="Consolas"/>
           <w:sz w:val="20"/>
           <w:szCs w:val="20"/>
         </w:rPr>
@@ -518,10 +525,10 @@
           <w:tab w:val="left" w:pos="811" w:leader="none"/>
         </w:tabs>
         <w:spacing w:lineRule="auto" w:line="360" w:before="0" w:after="0"/>
-        <w:ind w:left="449" w:right="0" w:hanging="360"/>
+        <w:ind w:left="1530" w:right="0" w:hanging="360"/>
         <w:contextualSpacing/>
         <w:rPr>
-          <w:rFonts w:eastAsia="Consolas" w:cs="Consolas" w:ascii="Consolas" w:hAnsi="Consolas"/>
+          <w:rFonts w:ascii="Consolas" w:hAnsi="Consolas" w:eastAsia="Consolas" w:cs="Consolas"/>
           <w:sz w:val="20"/>
           <w:szCs w:val="20"/>
         </w:rPr>
@@ -546,21 +553,17 @@
           <w:tab w:val="left" w:pos="811" w:leader="none"/>
         </w:tabs>
         <w:spacing w:lineRule="auto" w:line="360" w:before="0" w:after="0"/>
-        <w:ind w:left="449" w:right="0" w:hanging="360"/>
+        <w:ind w:left="1530" w:right="0" w:hanging="360"/>
         <w:contextualSpacing/>
-        <w:rPr>
-          <w:rFonts w:eastAsia="Consolas" w:cs="Consolas" w:ascii="Consolas" w:hAnsi="Consolas"/>
-          <w:sz w:val="20"/>
-          <w:szCs w:val="20"/>
-        </w:rPr>
-      </w:pPr>
-      <w:r>
-        <w:rPr>
-          <w:rFonts w:eastAsia="Consolas" w:cs="Consolas" w:ascii="Consolas" w:hAnsi="Consolas"/>
-          <w:sz w:val="20"/>
-          <w:szCs w:val="20"/>
-        </w:rPr>
-        <w:t>typeset technical documents including homework solutions, lab reports, and my thesis.</w:t>
+        <w:rPr/>
+      </w:pPr>
+      <w:r>
+        <w:rPr>
+          <w:rFonts w:eastAsia="Consolas" w:cs="Consolas" w:ascii="Consolas" w:hAnsi="Consolas"/>
+          <w:sz w:val="20"/>
+          <w:szCs w:val="20"/>
+        </w:rPr>
+        <w:t>typesetting documents including homework solutions, lab reports, and my thesis.</w:t>
       </w:r>
     </w:p>
     <w:p>
@@ -582,7 +585,7 @@
         <w:ind w:left="0" w:right="0" w:hanging="0"/>
         <w:jc w:val="center"/>
         <w:rPr>
-          <w:rFonts w:eastAsia="Consolas" w:cs="Consolas" w:ascii="Consolas" w:hAnsi="Consolas"/>
+          <w:rFonts w:ascii="Consolas" w:hAnsi="Consolas" w:eastAsia="Consolas" w:cs="Consolas"/>
           <w:sz w:val="18"/>
           <w:szCs w:val="18"/>
         </w:rPr>
@@ -602,7 +605,7 @@
         <w:spacing w:lineRule="auto" w:line="360" w:before="0" w:after="0"/>
         <w:jc w:val="center"/>
         <w:rPr>
-          <w:rFonts w:eastAsia="Consolas" w:cs="Consolas" w:ascii="Consolas" w:hAnsi="Consolas"/>
+          <w:rFonts w:ascii="Consolas" w:hAnsi="Consolas" w:eastAsia="Consolas" w:cs="Consolas"/>
           <w:sz w:val="20"/>
           <w:szCs w:val="20"/>
           <w:u w:val="single"/>
@@ -652,7 +655,7 @@
         <w:spacing w:lineRule="auto" w:line="360" w:before="0" w:after="0"/>
         <w:jc w:val="center"/>
         <w:rPr>
-          <w:rFonts w:eastAsia="Consolas" w:cs="Consolas" w:ascii="Consolas" w:hAnsi="Consolas"/>
+          <w:rFonts w:ascii="Consolas" w:hAnsi="Consolas" w:eastAsia="Consolas" w:cs="Consolas"/>
           <w:sz w:val="20"/>
           <w:szCs w:val="20"/>
           <w:u w:val="single"/>
@@ -715,7 +718,7 @@
         <w:ind w:left="0" w:right="0" w:hanging="0"/>
         <w:jc w:val="center"/>
         <w:rPr>
-          <w:rFonts w:eastAsia="Consolas" w:cs="Consolas" w:ascii="Consolas" w:hAnsi="Consolas"/>
+          <w:rFonts w:ascii="Consolas" w:hAnsi="Consolas" w:eastAsia="Consolas" w:cs="Consolas"/>
           <w:sz w:val="18"/>
           <w:szCs w:val="18"/>
           <w:u w:val="none"/>
@@ -744,7 +747,7 @@
         <w:ind w:left="180" w:right="0" w:hanging="180"/>
         <w:jc w:val="center"/>
         <w:rPr>
-          <w:rFonts w:eastAsia="Consolas" w:cs="Consolas" w:ascii="Consolas" w:hAnsi="Consolas"/>
+          <w:rFonts w:ascii="Consolas" w:hAnsi="Consolas" w:eastAsia="Consolas" w:cs="Consolas"/>
           <w:sz w:val="20"/>
           <w:szCs w:val="20"/>
           <w:u w:val="none"/>
@@ -809,7 +812,7 @@
         <w:ind w:left="1440" w:right="1529" w:hanging="0"/>
         <w:jc w:val="both"/>
         <w:rPr>
-          <w:rFonts w:eastAsia="Consolas" w:cs="Consolas" w:ascii="Consolas" w:hAnsi="Consolas"/>
+          <w:rFonts w:ascii="Consolas" w:hAnsi="Consolas" w:eastAsia="Consolas" w:cs="Consolas"/>
           <w:sz w:val="20"/>
           <w:szCs w:val="20"/>
           <w:u w:val="none"/>
@@ -856,7 +859,7 @@
         <w:ind w:left="180" w:right="0" w:hanging="180"/>
         <w:jc w:val="center"/>
         <w:rPr>
-          <w:rFonts w:eastAsia="Consolas" w:cs="Consolas" w:ascii="Consolas" w:hAnsi="Consolas"/>
+          <w:rFonts w:ascii="Consolas" w:hAnsi="Consolas" w:eastAsia="Consolas" w:cs="Consolas"/>
           <w:sz w:val="20"/>
           <w:szCs w:val="20"/>
           <w:u w:val="none"/>
@@ -921,7 +924,7 @@
         <w:ind w:left="1440" w:right="1529" w:hanging="0"/>
         <w:jc w:val="both"/>
         <w:rPr>
-          <w:rFonts w:eastAsia="Consolas" w:cs="Consolas" w:ascii="Consolas" w:hAnsi="Consolas"/>
+          <w:rFonts w:ascii="Consolas" w:hAnsi="Consolas" w:eastAsia="Consolas" w:cs="Consolas"/>
           <w:sz w:val="20"/>
           <w:szCs w:val="20"/>
           <w:u w:val="none"/>
@@ -967,12 +970,7 @@
         <w:spacing w:lineRule="auto" w:line="360" w:before="0" w:after="0"/>
         <w:ind w:left="180" w:right="0" w:hanging="180"/>
         <w:jc w:val="center"/>
-        <w:rPr>
-          <w:rFonts w:eastAsia="Consolas" w:cs="Consolas" w:ascii="Consolas" w:hAnsi="Consolas"/>
-          <w:sz w:val="20"/>
-          <w:szCs w:val="20"/>
-          <w:u w:val="none"/>
-        </w:rPr>
+        <w:rPr/>
       </w:pPr>
       <w:r>
         <w:rPr>
@@ -1049,6 +1047,7 @@
       </w:pPr>
       <w:rPr>
         <w:rFonts w:ascii="Symbol" w:hAnsi="Symbol" w:cs="Symbol" w:hint="default"/>
+        <w:sz w:val="20"/>
       </w:rPr>
     </w:lvl>
     <w:lvl w:ilvl="1">
@@ -1094,6 +1093,7 @@
       </w:pPr>
       <w:rPr>
         <w:rFonts w:ascii="Symbol" w:hAnsi="Symbol" w:cs="Symbol" w:hint="default"/>
+        <w:sz w:val="20"/>
       </w:rPr>
     </w:lvl>
     <w:lvl w:ilvl="4">
@@ -1139,6 +1139,7 @@
       </w:pPr>
       <w:rPr>
         <w:rFonts w:ascii="Symbol" w:hAnsi="Symbol" w:cs="Symbol" w:hint="default"/>
+        <w:sz w:val="20"/>
       </w:rPr>
     </w:lvl>
     <w:lvl w:ilvl="7">
@@ -1175,7 +1176,7 @@
   <w:abstractNum w:abstractNumId="2">
     <w:lvl w:ilvl="0">
       <w:start w:val="1"/>
-      <w:numFmt w:val="none"/>
+      <w:numFmt w:val="decimal"/>
       <w:suff w:val="nothing"/>
       <w:lvlText w:val=""/>
       <w:lvlJc w:val="left"/>
@@ -1188,7 +1189,7 @@
     </w:lvl>
     <w:lvl w:ilvl="1">
       <w:start w:val="1"/>
-      <w:numFmt w:val="none"/>
+      <w:numFmt w:val="decimal"/>
       <w:suff w:val="nothing"/>
       <w:lvlText w:val=""/>
       <w:lvlJc w:val="left"/>
@@ -1201,7 +1202,7 @@
     </w:lvl>
     <w:lvl w:ilvl="2">
       <w:start w:val="1"/>
-      <w:numFmt w:val="none"/>
+      <w:numFmt w:val="decimal"/>
       <w:suff w:val="nothing"/>
       <w:lvlText w:val=""/>
       <w:lvlJc w:val="left"/>
@@ -1214,7 +1215,7 @@
     </w:lvl>
     <w:lvl w:ilvl="3">
       <w:start w:val="1"/>
-      <w:numFmt w:val="none"/>
+      <w:numFmt w:val="decimal"/>
       <w:suff w:val="nothing"/>
       <w:lvlText w:val=""/>
       <w:lvlJc w:val="left"/>
@@ -1227,7 +1228,7 @@
     </w:lvl>
     <w:lvl w:ilvl="4">
       <w:start w:val="1"/>
-      <w:numFmt w:val="none"/>
+      <w:numFmt w:val="decimal"/>
       <w:suff w:val="nothing"/>
       <w:lvlText w:val=""/>
       <w:lvlJc w:val="left"/>
@@ -1240,7 +1241,7 @@
     </w:lvl>
     <w:lvl w:ilvl="5">
       <w:start w:val="1"/>
-      <w:numFmt w:val="none"/>
+      <w:numFmt w:val="decimal"/>
       <w:suff w:val="nothing"/>
       <w:lvlText w:val=""/>
       <w:lvlJc w:val="left"/>
@@ -1253,7 +1254,7 @@
     </w:lvl>
     <w:lvl w:ilvl="6">
       <w:start w:val="1"/>
-      <w:numFmt w:val="none"/>
+      <w:numFmt w:val="decimal"/>
       <w:suff w:val="nothing"/>
       <w:lvlText w:val=""/>
       <w:lvlJc w:val="left"/>
@@ -1266,7 +1267,7 @@
     </w:lvl>
     <w:lvl w:ilvl="7">
       <w:start w:val="1"/>
-      <w:numFmt w:val="none"/>
+      <w:numFmt w:val="decimal"/>
       <w:suff w:val="nothing"/>
       <w:lvlText w:val=""/>
       <w:lvlJc w:val="left"/>
@@ -1279,7 +1280,7 @@
     </w:lvl>
     <w:lvl w:ilvl="8">
       <w:start w:val="1"/>
-      <w:numFmt w:val="none"/>
+      <w:numFmt w:val="decimal"/>
       <w:suff w:val="nothing"/>
       <w:lvlText w:val=""/>
       <w:lvlJc w:val="left"/>
@@ -1301,13 +1302,12 @@
 </file>
 
 <file path=word/styles.xml><?xml version="1.0" encoding="utf-8"?>
-<w:styles xmlns:w="http://schemas.openxmlformats.org/wordprocessingml/2006/main">
+<w:styles xmlns:w="http://schemas.openxmlformats.org/wordprocessingml/2006/main" xmlns:w14="http://schemas.microsoft.com/office/word/2010/wordml" xmlns:mc="http://schemas.openxmlformats.org/markup-compatibility/2006" mc:Ignorable="w14">
   <w:docDefaults>
     <w:rPrDefault>
       <w:rPr>
         <w:rFonts w:ascii="Times New Roman" w:hAnsi="Times New Roman" w:eastAsia="Times New Roman" w:cs="Times New Roman"/>
         <w:color w:val="000000"/>
-        <w:sz w:val="22"/>
         <w:szCs w:val="22"/>
         <w:lang w:val="en-US" w:eastAsia="zh-CN" w:bidi="hi-IN"/>
       </w:rPr>
@@ -1320,6 +1320,7 @@
   </w:docDefaults>
   <w:style w:type="paragraph" w:styleId="Normal">
     <w:name w:val="Normal"/>
+    <w:qFormat/>
     <w:pPr>
       <w:keepNext/>
       <w:keepLines w:val="false"/>
@@ -1350,12 +1351,15 @@
   </w:style>
   <w:style w:type="paragraph" w:styleId="Heading1">
     <w:name w:val="Heading 1"/>
+    <w:basedOn w:val="Heading"/>
     <w:next w:val="Normal"/>
+    <w:qFormat/>
     <w:pPr>
       <w:keepNext/>
       <w:keepLines/>
       <w:widowControl/>
       <w:suppressAutoHyphens w:val="true"/>
+      <w:bidi w:val="0"/>
       <w:spacing w:lineRule="auto" w:line="240" w:before="480" w:after="120"/>
       <w:ind w:left="0" w:right="0" w:hanging="0"/>
       <w:jc w:val="left"/>
@@ -1380,12 +1384,15 @@
   </w:style>
   <w:style w:type="paragraph" w:styleId="Heading2">
     <w:name w:val="Heading 2"/>
+    <w:basedOn w:val="Heading"/>
     <w:next w:val="Normal"/>
+    <w:qFormat/>
     <w:pPr>
       <w:keepNext/>
       <w:keepLines/>
       <w:widowControl/>
       <w:suppressAutoHyphens w:val="true"/>
+      <w:bidi w:val="0"/>
       <w:spacing w:lineRule="auto" w:line="240" w:before="360" w:after="80"/>
       <w:ind w:left="0" w:right="0" w:hanging="0"/>
       <w:jc w:val="left"/>
@@ -1410,12 +1417,15 @@
   </w:style>
   <w:style w:type="paragraph" w:styleId="Heading3">
     <w:name w:val="Heading 3"/>
+    <w:basedOn w:val="Heading"/>
     <w:next w:val="Normal"/>
+    <w:qFormat/>
     <w:pPr>
       <w:keepNext/>
       <w:keepLines/>
       <w:widowControl/>
       <w:suppressAutoHyphens w:val="true"/>
+      <w:bidi w:val="0"/>
       <w:spacing w:lineRule="auto" w:line="240" w:before="280" w:after="80"/>
       <w:ind w:left="0" w:right="0" w:hanging="0"/>
       <w:jc w:val="left"/>
@@ -1440,12 +1450,15 @@
   </w:style>
   <w:style w:type="paragraph" w:styleId="Heading4">
     <w:name w:val="Heading 4"/>
+    <w:basedOn w:val="Heading"/>
     <w:next w:val="Normal"/>
+    <w:qFormat/>
     <w:pPr>
       <w:keepNext/>
       <w:keepLines/>
       <w:widowControl/>
       <w:suppressAutoHyphens w:val="true"/>
+      <w:bidi w:val="0"/>
       <w:spacing w:lineRule="auto" w:line="240" w:before="240" w:after="40"/>
       <w:ind w:left="0" w:right="0" w:hanging="0"/>
       <w:jc w:val="left"/>
@@ -1470,12 +1483,15 @@
   </w:style>
   <w:style w:type="paragraph" w:styleId="Heading5">
     <w:name w:val="Heading 5"/>
+    <w:basedOn w:val="Heading"/>
     <w:next w:val="Normal"/>
+    <w:qFormat/>
     <w:pPr>
       <w:keepNext/>
       <w:keepLines/>
       <w:widowControl/>
       <w:suppressAutoHyphens w:val="true"/>
+      <w:bidi w:val="0"/>
       <w:spacing w:lineRule="auto" w:line="240" w:before="220" w:after="40"/>
       <w:ind w:left="0" w:right="0" w:hanging="0"/>
       <w:jc w:val="left"/>
@@ -1500,12 +1516,15 @@
   </w:style>
   <w:style w:type="paragraph" w:styleId="Heading6">
     <w:name w:val="Heading 6"/>
+    <w:basedOn w:val="Heading"/>
     <w:next w:val="Normal"/>
+    <w:qFormat/>
     <w:pPr>
       <w:keepNext/>
       <w:keepLines/>
       <w:widowControl/>
       <w:suppressAutoHyphens w:val="true"/>
+      <w:bidi w:val="0"/>
       <w:spacing w:lineRule="auto" w:line="240" w:before="200" w:after="40"/>
       <w:ind w:left="0" w:right="0" w:hanging="0"/>
       <w:jc w:val="left"/>
@@ -1530,24 +1549,58 @@
   </w:style>
   <w:style w:type="character" w:styleId="ListLabel1">
     <w:name w:val="ListLabel 1"/>
+    <w:qFormat/>
     <w:rPr>
       <w:rFonts w:eastAsia="Arial" w:cs="Arial"/>
     </w:rPr>
   </w:style>
   <w:style w:type="character" w:styleId="Bullets">
     <w:name w:val="Bullets"/>
+    <w:qFormat/>
     <w:rPr>
       <w:rFonts w:ascii="OpenSymbol" w:hAnsi="OpenSymbol" w:eastAsia="OpenSymbol" w:cs="OpenSymbol"/>
     </w:rPr>
   </w:style>
   <w:style w:type="character" w:styleId="ListLabel2">
     <w:name w:val="ListLabel 2"/>
+    <w:qFormat/>
     <w:rPr>
       <w:rFonts w:cs="Symbol"/>
     </w:rPr>
   </w:style>
   <w:style w:type="character" w:styleId="ListLabel3">
     <w:name w:val="ListLabel 3"/>
+    <w:qFormat/>
+    <w:rPr>
+      <w:rFonts w:cs="OpenSymbol"/>
+    </w:rPr>
+  </w:style>
+  <w:style w:type="character" w:styleId="ListLabel4">
+    <w:name w:val="ListLabel 4"/>
+    <w:qFormat/>
+    <w:rPr>
+      <w:rFonts w:ascii="Consolas" w:hAnsi="Consolas" w:cs="Symbol"/>
+      <w:sz w:val="20"/>
+    </w:rPr>
+  </w:style>
+  <w:style w:type="character" w:styleId="ListLabel5">
+    <w:name w:val="ListLabel 5"/>
+    <w:qFormat/>
+    <w:rPr>
+      <w:rFonts w:cs="OpenSymbol"/>
+    </w:rPr>
+  </w:style>
+  <w:style w:type="character" w:styleId="ListLabel6">
+    <w:name w:val="ListLabel 6"/>
+    <w:qFormat/>
+    <w:rPr>
+      <w:rFonts w:ascii="Consolas" w:hAnsi="Consolas" w:cs="Symbol"/>
+      <w:sz w:val="20"/>
+    </w:rPr>
+  </w:style>
+  <w:style w:type="character" w:styleId="ListLabel7">
+    <w:name w:val="ListLabel 7"/>
+    <w:qFormat/>
     <w:rPr>
       <w:rFonts w:cs="OpenSymbol"/>
     </w:rPr>
@@ -1556,6 +1609,7 @@
     <w:name w:val="Heading"/>
     <w:basedOn w:val="Normal"/>
     <w:next w:val="TextBody"/>
+    <w:qFormat/>
     <w:pPr>
       <w:keepNext/>
       <w:spacing w:before="240" w:after="120"/>
@@ -1583,6 +1637,7 @@
   <w:style w:type="paragraph" w:styleId="Caption">
     <w:name w:val="Caption"/>
     <w:basedOn w:val="Normal"/>
+    <w:qFormat/>
     <w:pPr>
       <w:suppressLineNumbers/>
       <w:spacing w:before="120" w:after="120"/>
@@ -1597,6 +1652,7 @@
   <w:style w:type="paragraph" w:styleId="Index">
     <w:name w:val="Index"/>
     <w:basedOn w:val="Normal"/>
+    <w:qFormat/>
     <w:pPr>
       <w:suppressLineNumbers/>
     </w:pPr>
@@ -1604,6 +1660,7 @@
   </w:style>
   <w:style w:type="paragraph" w:styleId="LOnormal" w:default="1">
     <w:name w:val="LO-normal"/>
+    <w:qFormat/>
     <w:pPr>
       <w:keepNext/>
       <w:keepLines w:val="false"/>
@@ -1636,6 +1693,7 @@
     <w:name w:val="Title"/>
     <w:basedOn w:val="LOnormal"/>
     <w:next w:val="Normal"/>
+    <w:qFormat/>
     <w:pPr>
       <w:keepNext/>
       <w:keepLines/>
@@ -1665,6 +1723,7 @@
     <w:name w:val="Subtitle"/>
     <w:basedOn w:val="LOnormal"/>
     <w:next w:val="Normal"/>
+    <w:qFormat/>
     <w:pPr>
       <w:keepNext/>
       <w:keepLines/>

</xml_diff>

<commit_message>
kforce resume remake to send to zach at kforce
</commit_message>
<xml_diff>
--- a/resume.docx
+++ b/resume.docx
@@ -1,6 +1,6 @@
 
 <file path=word/document.xml><?xml version="1.0" encoding="utf-8"?>
-<w:document xmlns:o="urn:schemas-microsoft-com:office:office" xmlns:r="http://schemas.openxmlformats.org/officeDocument/2006/relationships" xmlns:v="urn:schemas-microsoft-com:vml" xmlns:w="http://schemas.openxmlformats.org/wordprocessingml/2006/main" xmlns:w10="urn:schemas-microsoft-com:office:word" xmlns:wp="http://schemas.openxmlformats.org/drawingml/2006/wordprocessingDrawing" xmlns:wps="http://schemas.microsoft.com/office/word/2010/wordprocessingShape" xmlns:wpg="http://schemas.microsoft.com/office/word/2010/wordprocessingGroup" xmlns:mc="http://schemas.openxmlformats.org/markup-compatibility/2006" xmlns:wp14="http://schemas.microsoft.com/office/word/2010/wordprocessingDrawing" xmlns:w14="http://schemas.microsoft.com/office/word/2010/wordml" mc:Ignorable="w14 wp14">
+<w:document xmlns:o="urn:schemas-microsoft-com:office:office" xmlns:r="http://schemas.openxmlformats.org/officeDocument/2006/relationships" xmlns:v="urn:schemas-microsoft-com:vml" xmlns:w="http://schemas.openxmlformats.org/wordprocessingml/2006/main" xmlns:w10="urn:schemas-microsoft-com:office:word" xmlns:wp="http://schemas.openxmlformats.org/drawingml/2006/wordprocessingDrawing">
   <w:background w:color="FFFFFF"/>
   <w:body>
     <w:p>
@@ -10,8 +10,7 @@
         <w:ind w:left="0" w:right="0" w:hanging="0"/>
         <w:jc w:val="center"/>
         <w:rPr>
-          <w:rFonts w:ascii="Consolas" w:hAnsi="Consolas" w:eastAsia="Consolas" w:cs="Consolas"/>
-          <w:b w:val="false"/>
+          <w:rFonts w:eastAsia="Consolas" w:cs="Consolas" w:ascii="Consolas" w:hAnsi="Consolas"/>
           <w:b w:val="false"/>
           <w:sz w:val="60"/>
           <w:szCs w:val="60"/>
@@ -34,8 +33,7 @@
         <w:ind w:left="0" w:right="0" w:hanging="0"/>
         <w:jc w:val="center"/>
         <w:rPr>
-          <w:rFonts w:ascii="Consolas" w:hAnsi="Consolas" w:eastAsia="Consolas" w:cs="Consolas"/>
-          <w:b w:val="false"/>
+          <w:rFonts w:eastAsia="Consolas" w:cs="Consolas" w:ascii="Consolas" w:hAnsi="Consolas"/>
           <w:b w:val="false"/>
           <w:sz w:val="18"/>
           <w:szCs w:val="18"/>
@@ -58,8 +56,7 @@
         <w:ind w:left="0" w:right="0" w:hanging="0"/>
         <w:jc w:val="center"/>
         <w:rPr>
-          <w:rFonts w:ascii="Consolas" w:hAnsi="Consolas" w:eastAsia="Consolas" w:cs="Consolas"/>
-          <w:b w:val="false"/>
+          <w:rFonts w:eastAsia="Consolas" w:cs="Consolas" w:ascii="Consolas" w:hAnsi="Consolas"/>
           <w:b w:val="false"/>
           <w:sz w:val="18"/>
           <w:szCs w:val="18"/>
@@ -94,7 +91,7 @@
         <w:ind w:left="0" w:right="0" w:hanging="0"/>
         <w:jc w:val="center"/>
         <w:rPr>
-          <w:rFonts w:ascii="Consolas" w:hAnsi="Consolas" w:eastAsia="Consolas" w:cs="Consolas"/>
+          <w:rFonts w:eastAsia="Consolas" w:cs="Consolas" w:ascii="Consolas" w:hAnsi="Consolas"/>
           <w:sz w:val="18"/>
           <w:szCs w:val="18"/>
         </w:rPr>
@@ -117,7 +114,11 @@
         <w:spacing w:lineRule="auto" w:line="360" w:before="0" w:after="0"/>
         <w:ind w:left="0" w:right="0" w:hanging="0"/>
         <w:jc w:val="center"/>
-        <w:rPr/>
+        <w:rPr>
+          <w:rFonts w:eastAsia="Consolas" w:cs="Consolas" w:ascii="Consolas" w:hAnsi="Consolas"/>
+          <w:sz w:val="20"/>
+          <w:szCs w:val="20"/>
+        </w:rPr>
       </w:pPr>
       <w:r>
         <w:rPr>
@@ -133,15 +134,15 @@
           <w:sz w:val="20"/>
           <w:szCs w:val="20"/>
         </w:rPr>
-        <w:t>an employer</w:t>
-      </w:r>
-      <w:r>
-        <w:rPr>
-          <w:rFonts w:eastAsia="Consolas" w:cs="Consolas" w:ascii="Consolas" w:hAnsi="Consolas"/>
-          <w:sz w:val="20"/>
-          <w:szCs w:val="20"/>
-        </w:rPr>
-        <w:t>.</w:t>
+        <w:t>my</w:t>
+      </w:r>
+      <w:r>
+        <w:rPr>
+          <w:rFonts w:eastAsia="Consolas" w:cs="Consolas" w:ascii="Consolas" w:hAnsi="Consolas"/>
+          <w:sz w:val="20"/>
+          <w:szCs w:val="20"/>
+        </w:rPr>
+        <w:t xml:space="preserve"> employer.</w:t>
       </w:r>
     </w:p>
     <w:p>
@@ -166,7 +167,7 @@
         <w:ind w:left="0" w:right="0" w:hanging="0"/>
         <w:jc w:val="center"/>
         <w:rPr>
-          <w:rFonts w:ascii="Consolas" w:hAnsi="Consolas" w:eastAsia="Consolas" w:cs="Consolas"/>
+          <w:rFonts w:eastAsia="Consolas" w:cs="Consolas" w:ascii="Consolas" w:hAnsi="Consolas"/>
           <w:sz w:val="18"/>
           <w:szCs w:val="18"/>
         </w:rPr>
@@ -186,7 +187,7 @@
         <w:spacing w:lineRule="auto" w:line="360" w:before="0" w:after="0"/>
         <w:ind w:left="0" w:right="0" w:hanging="0"/>
         <w:rPr>
-          <w:rFonts w:ascii="Consolas" w:hAnsi="Consolas" w:eastAsia="Consolas" w:cs="Consolas"/>
+          <w:rFonts w:eastAsia="Consolas" w:cs="Consolas" w:ascii="Consolas" w:hAnsi="Consolas"/>
           <w:sz w:val="20"/>
           <w:szCs w:val="20"/>
         </w:rPr>
@@ -214,7 +215,7 @@
         <w:ind w:left="1530" w:right="0" w:hanging="360"/>
         <w:contextualSpacing/>
         <w:rPr>
-          <w:rFonts w:ascii="Consolas" w:hAnsi="Consolas" w:eastAsia="Consolas" w:cs="Consolas"/>
+          <w:rFonts w:eastAsia="Consolas" w:cs="Consolas" w:ascii="Consolas" w:hAnsi="Consolas"/>
           <w:sz w:val="20"/>
           <w:szCs w:val="20"/>
         </w:rPr>
@@ -242,7 +243,7 @@
         <w:ind w:left="1530" w:right="0" w:hanging="360"/>
         <w:contextualSpacing/>
         <w:rPr>
-          <w:rFonts w:ascii="Consolas" w:hAnsi="Consolas" w:eastAsia="Consolas" w:cs="Consolas"/>
+          <w:rFonts w:eastAsia="Consolas" w:cs="Consolas" w:ascii="Consolas" w:hAnsi="Consolas"/>
           <w:sz w:val="20"/>
           <w:szCs w:val="20"/>
         </w:rPr>
@@ -270,7 +271,7 @@
         <w:ind w:left="1530" w:right="0" w:hanging="360"/>
         <w:contextualSpacing/>
         <w:rPr>
-          <w:rFonts w:ascii="Consolas" w:hAnsi="Consolas" w:eastAsia="Consolas" w:cs="Consolas"/>
+          <w:rFonts w:eastAsia="Consolas" w:cs="Consolas" w:ascii="Consolas" w:hAnsi="Consolas"/>
           <w:sz w:val="20"/>
           <w:szCs w:val="20"/>
         </w:rPr>
@@ -298,7 +299,7 @@
         <w:ind w:left="1530" w:right="0" w:hanging="360"/>
         <w:contextualSpacing/>
         <w:rPr>
-          <w:rFonts w:ascii="Consolas" w:hAnsi="Consolas" w:eastAsia="Consolas" w:cs="Consolas"/>
+          <w:rFonts w:eastAsia="Consolas" w:cs="Consolas" w:ascii="Consolas" w:hAnsi="Consolas"/>
           <w:sz w:val="20"/>
           <w:szCs w:val="20"/>
         </w:rPr>
@@ -326,7 +327,7 @@
         <w:ind w:left="1530" w:right="0" w:hanging="360"/>
         <w:contextualSpacing/>
         <w:rPr>
-          <w:rFonts w:ascii="Consolas" w:hAnsi="Consolas" w:eastAsia="Consolas" w:cs="Consolas"/>
+          <w:rFonts w:eastAsia="Consolas" w:cs="Consolas" w:ascii="Consolas" w:hAnsi="Consolas"/>
           <w:sz w:val="20"/>
           <w:szCs w:val="20"/>
         </w:rPr>
@@ -354,7 +355,7 @@
         <w:ind w:left="1530" w:right="0" w:hanging="360"/>
         <w:contextualSpacing/>
         <w:rPr>
-          <w:rFonts w:ascii="Consolas" w:hAnsi="Consolas" w:eastAsia="Consolas" w:cs="Consolas"/>
+          <w:rFonts w:eastAsia="Consolas" w:cs="Consolas" w:ascii="Consolas" w:hAnsi="Consolas"/>
           <w:sz w:val="20"/>
           <w:szCs w:val="20"/>
         </w:rPr>
@@ -382,7 +383,7 @@
         <w:ind w:left="1530" w:right="0" w:hanging="360"/>
         <w:contextualSpacing/>
         <w:rPr>
-          <w:rFonts w:ascii="Consolas" w:hAnsi="Consolas" w:eastAsia="Consolas" w:cs="Consolas"/>
+          <w:rFonts w:eastAsia="Consolas" w:cs="Consolas" w:ascii="Consolas" w:hAnsi="Consolas"/>
           <w:sz w:val="20"/>
           <w:szCs w:val="20"/>
         </w:rPr>
@@ -410,7 +411,7 @@
         <w:ind w:left="1530" w:right="0" w:hanging="360"/>
         <w:contextualSpacing/>
         <w:rPr>
-          <w:rFonts w:ascii="Consolas" w:hAnsi="Consolas" w:eastAsia="Consolas" w:cs="Consolas"/>
+          <w:rFonts w:eastAsia="Consolas" w:cs="Consolas" w:ascii="Consolas" w:hAnsi="Consolas"/>
           <w:sz w:val="20"/>
           <w:szCs w:val="20"/>
         </w:rPr>
@@ -438,7 +439,7 @@
         <w:ind w:left="1530" w:right="0" w:hanging="360"/>
         <w:contextualSpacing/>
         <w:rPr>
-          <w:rFonts w:ascii="Consolas" w:hAnsi="Consolas" w:eastAsia="Consolas" w:cs="Consolas"/>
+          <w:rFonts w:eastAsia="Consolas" w:cs="Consolas" w:ascii="Consolas" w:hAnsi="Consolas"/>
           <w:sz w:val="20"/>
           <w:szCs w:val="20"/>
         </w:rPr>
@@ -466,7 +467,7 @@
         <w:ind w:left="1530" w:right="0" w:hanging="360"/>
         <w:contextualSpacing/>
         <w:rPr>
-          <w:rFonts w:ascii="Consolas" w:hAnsi="Consolas" w:eastAsia="Consolas" w:cs="Consolas"/>
+          <w:rFonts w:eastAsia="Consolas" w:cs="Consolas" w:ascii="Consolas" w:hAnsi="Consolas"/>
           <w:sz w:val="20"/>
           <w:szCs w:val="20"/>
         </w:rPr>
@@ -528,7 +529,7 @@
         <w:ind w:left="1530" w:right="0" w:hanging="360"/>
         <w:contextualSpacing/>
         <w:rPr>
-          <w:rFonts w:ascii="Consolas" w:hAnsi="Consolas" w:eastAsia="Consolas" w:cs="Consolas"/>
+          <w:rFonts w:eastAsia="Consolas" w:cs="Consolas" w:ascii="Consolas" w:hAnsi="Consolas"/>
           <w:sz w:val="20"/>
           <w:szCs w:val="20"/>
         </w:rPr>
@@ -555,7 +556,11 @@
         <w:spacing w:lineRule="auto" w:line="360" w:before="0" w:after="0"/>
         <w:ind w:left="1530" w:right="0" w:hanging="360"/>
         <w:contextualSpacing/>
-        <w:rPr/>
+        <w:rPr>
+          <w:rFonts w:eastAsia="Consolas" w:cs="Consolas" w:ascii="Consolas" w:hAnsi="Consolas"/>
+          <w:sz w:val="20"/>
+          <w:szCs w:val="20"/>
+        </w:rPr>
       </w:pPr>
       <w:r>
         <w:rPr>
@@ -585,7 +590,7 @@
         <w:ind w:left="0" w:right="0" w:hanging="0"/>
         <w:jc w:val="center"/>
         <w:rPr>
-          <w:rFonts w:ascii="Consolas" w:hAnsi="Consolas" w:eastAsia="Consolas" w:cs="Consolas"/>
+          <w:rFonts w:eastAsia="Consolas" w:cs="Consolas" w:ascii="Consolas" w:hAnsi="Consolas"/>
           <w:sz w:val="18"/>
           <w:szCs w:val="18"/>
         </w:rPr>
@@ -605,7 +610,7 @@
         <w:spacing w:lineRule="auto" w:line="360" w:before="0" w:after="0"/>
         <w:jc w:val="center"/>
         <w:rPr>
-          <w:rFonts w:ascii="Consolas" w:hAnsi="Consolas" w:eastAsia="Consolas" w:cs="Consolas"/>
+          <w:rFonts w:eastAsia="Consolas" w:cs="Consolas" w:ascii="Consolas" w:hAnsi="Consolas"/>
           <w:sz w:val="20"/>
           <w:szCs w:val="20"/>
           <w:u w:val="single"/>
@@ -655,7 +660,7 @@
         <w:spacing w:lineRule="auto" w:line="360" w:before="0" w:after="0"/>
         <w:jc w:val="center"/>
         <w:rPr>
-          <w:rFonts w:ascii="Consolas" w:hAnsi="Consolas" w:eastAsia="Consolas" w:cs="Consolas"/>
+          <w:rFonts w:eastAsia="Consolas" w:cs="Consolas" w:ascii="Consolas" w:hAnsi="Consolas"/>
           <w:sz w:val="20"/>
           <w:szCs w:val="20"/>
           <w:u w:val="single"/>
@@ -718,7 +723,7 @@
         <w:ind w:left="0" w:right="0" w:hanging="0"/>
         <w:jc w:val="center"/>
         <w:rPr>
-          <w:rFonts w:ascii="Consolas" w:hAnsi="Consolas" w:eastAsia="Consolas" w:cs="Consolas"/>
+          <w:rFonts w:eastAsia="Consolas" w:cs="Consolas" w:ascii="Consolas" w:hAnsi="Consolas"/>
           <w:sz w:val="18"/>
           <w:szCs w:val="18"/>
           <w:u w:val="none"/>
@@ -747,7 +752,7 @@
         <w:ind w:left="180" w:right="0" w:hanging="180"/>
         <w:jc w:val="center"/>
         <w:rPr>
-          <w:rFonts w:ascii="Consolas" w:hAnsi="Consolas" w:eastAsia="Consolas" w:cs="Consolas"/>
+          <w:rFonts w:eastAsia="Consolas" w:cs="Consolas" w:ascii="Consolas" w:hAnsi="Consolas"/>
           <w:sz w:val="20"/>
           <w:szCs w:val="20"/>
           <w:u w:val="none"/>
@@ -812,7 +817,7 @@
         <w:ind w:left="1440" w:right="1529" w:hanging="0"/>
         <w:jc w:val="both"/>
         <w:rPr>
-          <w:rFonts w:ascii="Consolas" w:hAnsi="Consolas" w:eastAsia="Consolas" w:cs="Consolas"/>
+          <w:rFonts w:eastAsia="Consolas" w:cs="Consolas" w:ascii="Consolas" w:hAnsi="Consolas"/>
           <w:sz w:val="20"/>
           <w:szCs w:val="20"/>
           <w:u w:val="none"/>
@@ -859,7 +864,7 @@
         <w:ind w:left="180" w:right="0" w:hanging="180"/>
         <w:jc w:val="center"/>
         <w:rPr>
-          <w:rFonts w:ascii="Consolas" w:hAnsi="Consolas" w:eastAsia="Consolas" w:cs="Consolas"/>
+          <w:rFonts w:eastAsia="Consolas" w:cs="Consolas" w:ascii="Consolas" w:hAnsi="Consolas"/>
           <w:sz w:val="20"/>
           <w:szCs w:val="20"/>
           <w:u w:val="none"/>
@@ -924,7 +929,7 @@
         <w:ind w:left="1440" w:right="1529" w:hanging="0"/>
         <w:jc w:val="both"/>
         <w:rPr>
-          <w:rFonts w:ascii="Consolas" w:hAnsi="Consolas" w:eastAsia="Consolas" w:cs="Consolas"/>
+          <w:rFonts w:eastAsia="Consolas" w:cs="Consolas" w:ascii="Consolas" w:hAnsi="Consolas"/>
           <w:sz w:val="20"/>
           <w:szCs w:val="20"/>
           <w:u w:val="none"/>
@@ -970,7 +975,12 @@
         <w:spacing w:lineRule="auto" w:line="360" w:before="0" w:after="0"/>
         <w:ind w:left="180" w:right="0" w:hanging="180"/>
         <w:jc w:val="center"/>
-        <w:rPr/>
+        <w:rPr>
+          <w:rFonts w:eastAsia="Consolas" w:cs="Consolas" w:ascii="Consolas" w:hAnsi="Consolas"/>
+          <w:sz w:val="20"/>
+          <w:szCs w:val="20"/>
+          <w:u w:val="none"/>
+        </w:rPr>
       </w:pPr>
       <w:r>
         <w:rPr>
@@ -1176,7 +1186,7 @@
   <w:abstractNum w:abstractNumId="2">
     <w:lvl w:ilvl="0">
       <w:start w:val="1"/>
-      <w:numFmt w:val="decimal"/>
+      <w:numFmt w:val="none"/>
       <w:suff w:val="nothing"/>
       <w:lvlText w:val=""/>
       <w:lvlJc w:val="left"/>
@@ -1189,7 +1199,7 @@
     </w:lvl>
     <w:lvl w:ilvl="1">
       <w:start w:val="1"/>
-      <w:numFmt w:val="decimal"/>
+      <w:numFmt w:val="none"/>
       <w:suff w:val="nothing"/>
       <w:lvlText w:val=""/>
       <w:lvlJc w:val="left"/>
@@ -1202,7 +1212,7 @@
     </w:lvl>
     <w:lvl w:ilvl="2">
       <w:start w:val="1"/>
-      <w:numFmt w:val="decimal"/>
+      <w:numFmt w:val="none"/>
       <w:suff w:val="nothing"/>
       <w:lvlText w:val=""/>
       <w:lvlJc w:val="left"/>
@@ -1215,7 +1225,7 @@
     </w:lvl>
     <w:lvl w:ilvl="3">
       <w:start w:val="1"/>
-      <w:numFmt w:val="decimal"/>
+      <w:numFmt w:val="none"/>
       <w:suff w:val="nothing"/>
       <w:lvlText w:val=""/>
       <w:lvlJc w:val="left"/>
@@ -1228,7 +1238,7 @@
     </w:lvl>
     <w:lvl w:ilvl="4">
       <w:start w:val="1"/>
-      <w:numFmt w:val="decimal"/>
+      <w:numFmt w:val="none"/>
       <w:suff w:val="nothing"/>
       <w:lvlText w:val=""/>
       <w:lvlJc w:val="left"/>
@@ -1241,7 +1251,7 @@
     </w:lvl>
     <w:lvl w:ilvl="5">
       <w:start w:val="1"/>
-      <w:numFmt w:val="decimal"/>
+      <w:numFmt w:val="none"/>
       <w:suff w:val="nothing"/>
       <w:lvlText w:val=""/>
       <w:lvlJc w:val="left"/>
@@ -1254,7 +1264,7 @@
     </w:lvl>
     <w:lvl w:ilvl="6">
       <w:start w:val="1"/>
-      <w:numFmt w:val="decimal"/>
+      <w:numFmt w:val="none"/>
       <w:suff w:val="nothing"/>
       <w:lvlText w:val=""/>
       <w:lvlJc w:val="left"/>
@@ -1267,7 +1277,7 @@
     </w:lvl>
     <w:lvl w:ilvl="7">
       <w:start w:val="1"/>
-      <w:numFmt w:val="decimal"/>
+      <w:numFmt w:val="none"/>
       <w:suff w:val="nothing"/>
       <w:lvlText w:val=""/>
       <w:lvlJc w:val="left"/>
@@ -1280,7 +1290,7 @@
     </w:lvl>
     <w:lvl w:ilvl="8">
       <w:start w:val="1"/>
-      <w:numFmt w:val="decimal"/>
+      <w:numFmt w:val="none"/>
       <w:suff w:val="nothing"/>
       <w:lvlText w:val=""/>
       <w:lvlJc w:val="left"/>
@@ -1302,7 +1312,7 @@
 </file>
 
 <file path=word/styles.xml><?xml version="1.0" encoding="utf-8"?>
-<w:styles xmlns:w="http://schemas.openxmlformats.org/wordprocessingml/2006/main" xmlns:w14="http://schemas.microsoft.com/office/word/2010/wordml" xmlns:mc="http://schemas.openxmlformats.org/markup-compatibility/2006" mc:Ignorable="w14">
+<w:styles xmlns:w="http://schemas.openxmlformats.org/wordprocessingml/2006/main">
   <w:docDefaults>
     <w:rPrDefault>
       <w:rPr>
@@ -1351,9 +1361,9 @@
   </w:style>
   <w:style w:type="paragraph" w:styleId="Heading1">
     <w:name w:val="Heading 1"/>
+    <w:qFormat/>
     <w:basedOn w:val="Heading"/>
     <w:next w:val="Normal"/>
-    <w:qFormat/>
     <w:pPr>
       <w:keepNext/>
       <w:keepLines/>
@@ -1384,9 +1394,9 @@
   </w:style>
   <w:style w:type="paragraph" w:styleId="Heading2">
     <w:name w:val="Heading 2"/>
+    <w:qFormat/>
     <w:basedOn w:val="Heading"/>
     <w:next w:val="Normal"/>
-    <w:qFormat/>
     <w:pPr>
       <w:keepNext/>
       <w:keepLines/>
@@ -1417,9 +1427,9 @@
   </w:style>
   <w:style w:type="paragraph" w:styleId="Heading3">
     <w:name w:val="Heading 3"/>
+    <w:qFormat/>
     <w:basedOn w:val="Heading"/>
     <w:next w:val="Normal"/>
-    <w:qFormat/>
     <w:pPr>
       <w:keepNext/>
       <w:keepLines/>
@@ -1450,9 +1460,9 @@
   </w:style>
   <w:style w:type="paragraph" w:styleId="Heading4">
     <w:name w:val="Heading 4"/>
+    <w:qFormat/>
     <w:basedOn w:val="Heading"/>
     <w:next w:val="Normal"/>
-    <w:qFormat/>
     <w:pPr>
       <w:keepNext/>
       <w:keepLines/>
@@ -1483,9 +1493,9 @@
   </w:style>
   <w:style w:type="paragraph" w:styleId="Heading5">
     <w:name w:val="Heading 5"/>
+    <w:qFormat/>
     <w:basedOn w:val="Heading"/>
     <w:next w:val="Normal"/>
-    <w:qFormat/>
     <w:pPr>
       <w:keepNext/>
       <w:keepLines/>
@@ -1516,9 +1526,9 @@
   </w:style>
   <w:style w:type="paragraph" w:styleId="Heading6">
     <w:name w:val="Heading 6"/>
+    <w:qFormat/>
     <w:basedOn w:val="Heading"/>
     <w:next w:val="Normal"/>
-    <w:qFormat/>
     <w:pPr>
       <w:keepNext/>
       <w:keepLines/>
@@ -1605,11 +1615,24 @@
       <w:rFonts w:cs="OpenSymbol"/>
     </w:rPr>
   </w:style>
+  <w:style w:type="character" w:styleId="ListLabel8">
+    <w:name w:val="ListLabel 8"/>
+    <w:rPr>
+      <w:rFonts w:cs="Symbol"/>
+      <w:sz w:val="20"/>
+    </w:rPr>
+  </w:style>
+  <w:style w:type="character" w:styleId="ListLabel9">
+    <w:name w:val="ListLabel 9"/>
+    <w:rPr>
+      <w:rFonts w:cs="OpenSymbol"/>
+    </w:rPr>
+  </w:style>
   <w:style w:type="paragraph" w:styleId="Heading">
     <w:name w:val="Heading"/>
+    <w:qFormat/>
     <w:basedOn w:val="Normal"/>
     <w:next w:val="TextBody"/>
-    <w:qFormat/>
     <w:pPr>
       <w:keepNext/>
       <w:spacing w:before="240" w:after="120"/>
@@ -1632,17 +1655,20 @@
     <w:name w:val="List"/>
     <w:basedOn w:val="TextBody"/>
     <w:pPr/>
-    <w:rPr/>
+    <w:rPr>
+      <w:rFonts w:cs="Lohit Marathi"/>
+    </w:rPr>
   </w:style>
   <w:style w:type="paragraph" w:styleId="Caption">
     <w:name w:val="Caption"/>
+    <w:qFormat/>
     <w:basedOn w:val="Normal"/>
-    <w:qFormat/>
     <w:pPr>
       <w:suppressLineNumbers/>
       <w:spacing w:before="120" w:after="120"/>
     </w:pPr>
     <w:rPr>
+      <w:rFonts w:cs="Lohit Marathi"/>
       <w:i/>
       <w:iCs/>
       <w:sz w:val="24"/>
@@ -1651,12 +1677,14 @@
   </w:style>
   <w:style w:type="paragraph" w:styleId="Index">
     <w:name w:val="Index"/>
+    <w:qFormat/>
     <w:basedOn w:val="Normal"/>
-    <w:qFormat/>
     <w:pPr>
       <w:suppressLineNumbers/>
     </w:pPr>
-    <w:rPr/>
+    <w:rPr>
+      <w:rFonts w:cs="Lohit Marathi"/>
+    </w:rPr>
   </w:style>
   <w:style w:type="paragraph" w:styleId="LOnormal" w:default="1">
     <w:name w:val="LO-normal"/>
@@ -1691,9 +1719,9 @@
   </w:style>
   <w:style w:type="paragraph" w:styleId="Title">
     <w:name w:val="Title"/>
+    <w:qFormat/>
     <w:basedOn w:val="LOnormal"/>
     <w:next w:val="Normal"/>
-    <w:qFormat/>
     <w:pPr>
       <w:keepNext/>
       <w:keepLines/>
@@ -1721,9 +1749,9 @@
   </w:style>
   <w:style w:type="paragraph" w:styleId="Subtitle">
     <w:name w:val="Subtitle"/>
+    <w:qFormat/>
     <w:basedOn w:val="LOnormal"/>
     <w:next w:val="Normal"/>
-    <w:qFormat/>
     <w:pPr>
       <w:keepNext/>
       <w:keepLines/>

</xml_diff>